<commit_message>
v4.2 9.1.3D Major Task completed
</commit_message>
<xml_diff>
--- a/Portfolio_Tasks/7.4C M Custom Program Design/Credit Task 6.3 - Custom Program Design.docx
+++ b/Portfolio_Tasks/7.4C M Custom Program Design/Credit Task 6.3 - Custom Program Design.docx
@@ -42,7 +42,13 @@
     <w:p/>
     <w:p>
       <w:r>
-        <w:t xml:space="preserve">The program will be a music player with extensive functionality. The user will be able to play, pause, shuffle, fast forwards/backwards, create and sort playlists by predetermined tags. The program will also be able to read in tags from the music file such as Album Name, Artist, Genre etc. </w:t>
+        <w:t xml:space="preserve">The program will be a music player with extensive functionality. The user will be able to play, pause, shuffle, fast forward/backward, </w:t>
+      </w:r>
+      <w:r>
+        <w:t>and </w:t>
+      </w:r>
+      <w:r>
+        <w:t xml:space="preserve">create and sort playlists by predetermined tags. The program will also be able to read tags from the music file such as Album Name, Artist, Genre etc. </w:t>
       </w:r>
     </w:p>
     <w:p/>
@@ -469,16 +475,7 @@
         <w:keepNext/>
       </w:pPr>
       <w:r>
-        <w:t xml:space="preserve">Record </w:t>
-      </w:r>
-      <w:r>
-        <w:t>3</w:t>
-      </w:r>
-      <w:r>
-        <w:t xml:space="preserve">: </w:t>
-      </w:r>
-      <w:r>
-        <w:t>Artwork</w:t>
+        <w:t>Record 3: Artwork</w:t>
       </w:r>
     </w:p>
     <w:tbl>
@@ -1038,16 +1035,7 @@
         <w:keepNext/>
       </w:pPr>
       <w:r>
-        <w:t xml:space="preserve">Enumeration </w:t>
-      </w:r>
-      <w:r>
-        <w:t>3</w:t>
-      </w:r>
-      <w:r>
-        <w:t xml:space="preserve">: </w:t>
-      </w:r>
-      <w:r>
-        <w:t>Playback</w:t>
+        <w:t>Enumeration 3: Playback</w:t>
       </w:r>
     </w:p>
     <w:tbl>
@@ -1742,6 +1730,7 @@
   <w:style w:type="character" w:default="1" w:styleId="DefaultParagraphFont">
     <w:name w:val="Default Paragraph Font"/>
     <w:uiPriority w:val="1"/>
+    <w:semiHidden/>
     <w:unhideWhenUsed/>
   </w:style>
   <w:style w:type="table" w:default="1" w:styleId="TableNormal">

</xml_diff>